<commit_message>
change how date is rendered
</commit_message>
<xml_diff>
--- a/TEMPLATE LAPORAN KEGIATAN.docx
+++ b/TEMPLATE LAPORAN KEGIATAN.docx
@@ -387,10 +387,9 @@
     </w:p>
     <w:p>
       <w:pPr>
-        <w:pStyle w:val="ListParagraph"/>
         <w:widowControl w:val="0"/>
         <w:spacing w:line="273" w:lineRule="auto"/>
-        <w:ind w:left="1440"/>
+        <w:ind w:left="1134"/>
         <w:rPr>
           <w:rFonts w:ascii="Times New Roman" w:eastAsia="Times New Roman" w:hAnsi="Times New Roman" w:cs="Times New Roman"/>
           <w:b/>
@@ -556,7 +555,6 @@
         </w:rPr>
         <w:t xml:space="preserve"> }}</w:t>
       </w:r>
-      <w:proofErr w:type="spellStart"/>
     </w:p>
     <w:p>
       <w:pPr>
@@ -588,6 +586,7 @@
           <w:szCs w:val="24"/>
         </w:rPr>
       </w:pPr>
+      <w:proofErr w:type="spellStart"/>
       <w:r>
         <w:rPr>
           <w:rFonts w:ascii="Times New Roman" w:eastAsia="Times New Roman" w:hAnsi="Times New Roman" w:cs="Times New Roman"/>
@@ -636,6 +635,7 @@
         </w:rPr>
         <w:t xml:space="preserve"> in </w:t>
       </w:r>
+      <w:proofErr w:type="spellStart"/>
       <w:proofErr w:type="gramStart"/>
       <w:r>
         <w:rPr>
@@ -653,6 +653,7 @@
         </w:rPr>
         <w:t>.images</w:t>
       </w:r>
+      <w:proofErr w:type="spellEnd"/>
       <w:proofErr w:type="gramEnd"/>
       <w:r>
         <w:rPr>
@@ -701,18 +702,18 @@
     <w:p>
       <w:pPr>
         <w:spacing w:after="160" w:line="259" w:lineRule="auto"/>
-        <w:ind w:left="720"/>
-        <w:rPr>
-          <w:sz w:val="24"/>
-          <w:szCs w:val="24"/>
-        </w:rPr>
-      </w:pPr>
-      <w:r>
-        <w:rPr>
-          <w:sz w:val="24"/>
-          <w:szCs w:val="24"/>
-        </w:rPr>
-        <w:t xml:space="preserve">       {% </w:t>
+        <w:ind w:left="1440"/>
+        <w:rPr>
+          <w:sz w:val="24"/>
+          <w:szCs w:val="24"/>
+        </w:rPr>
+      </w:pPr>
+      <w:r>
+        <w:rPr>
+          <w:sz w:val="24"/>
+          <w:szCs w:val="24"/>
+        </w:rPr>
+        <w:t xml:space="preserve">{% </w:t>
       </w:r>
       <w:proofErr w:type="spellStart"/>
       <w:r>

</xml_diff>

<commit_message>
add page break every loop
</commit_message>
<xml_diff>
--- a/TEMPLATE LAPORAN KEGIATAN.docx
+++ b/TEMPLATE LAPORAN KEGIATAN.docx
@@ -209,7 +209,6 @@
         </w:rPr>
         <w:t xml:space="preserve">: </w:t>
       </w:r>
-      <w:proofErr w:type="gramStart"/>
       <w:r>
         <w:rPr>
           <w:rFonts w:ascii="Times New Roman" w:eastAsia="Times New Roman" w:hAnsi="Times New Roman" w:cs="Times New Roman"/>
@@ -227,17 +226,7 @@
           <w:sz w:val="24"/>
           <w:szCs w:val="24"/>
         </w:rPr>
-        <w:t>item</w:t>
-      </w:r>
-      <w:proofErr w:type="gramEnd"/>
-      <w:r>
-        <w:rPr>
-          <w:rFonts w:ascii="Times New Roman" w:eastAsia="Times New Roman" w:hAnsi="Times New Roman" w:cs="Times New Roman"/>
-          <w:b/>
-          <w:sz w:val="24"/>
-          <w:szCs w:val="24"/>
-        </w:rPr>
-        <w:t>.</w:t>
+        <w:t>item.</w:t>
       </w:r>
       <w:r>
         <w:rPr>
@@ -398,7 +387,6 @@
           <w:szCs w:val="24"/>
         </w:rPr>
       </w:pPr>
-      <w:proofErr w:type="gramStart"/>
       <w:r>
         <w:rPr>
           <w:rFonts w:ascii="Times New Roman" w:eastAsia="Times New Roman" w:hAnsi="Times New Roman" w:cs="Times New Roman"/>
@@ -417,17 +405,7 @@
           <w:sz w:val="24"/>
           <w:szCs w:val="24"/>
         </w:rPr>
-        <w:t>item</w:t>
-      </w:r>
-      <w:proofErr w:type="gramEnd"/>
-      <w:r>
-        <w:rPr>
-          <w:rFonts w:ascii="Times New Roman" w:eastAsia="Times New Roman" w:hAnsi="Times New Roman" w:cs="Times New Roman"/>
-          <w:b/>
-          <w:sz w:val="24"/>
-          <w:szCs w:val="24"/>
-        </w:rPr>
-        <w:t>.</w:t>
+        <w:t>item.</w:t>
       </w:r>
       <w:r>
         <w:rPr>
@@ -509,7 +487,6 @@
           <w:szCs w:val="24"/>
         </w:rPr>
       </w:pPr>
-      <w:proofErr w:type="gramStart"/>
       <w:r>
         <w:rPr>
           <w:rFonts w:ascii="Times New Roman" w:eastAsia="Times New Roman" w:hAnsi="Times New Roman" w:cs="Times New Roman"/>
@@ -526,17 +503,7 @@
           <w:sz w:val="24"/>
           <w:szCs w:val="24"/>
         </w:rPr>
-        <w:t>item</w:t>
-      </w:r>
-      <w:proofErr w:type="gramEnd"/>
-      <w:r>
-        <w:rPr>
-          <w:rFonts w:ascii="Times New Roman" w:eastAsia="Times New Roman" w:hAnsi="Times New Roman" w:cs="Times New Roman"/>
-          <w:b/>
-          <w:sz w:val="24"/>
-          <w:szCs w:val="24"/>
-        </w:rPr>
-        <w:t>.</w:t>
+        <w:t>item.</w:t>
       </w:r>
       <w:r>
         <w:rPr>
@@ -636,7 +603,6 @@
         <w:t xml:space="preserve"> in </w:t>
       </w:r>
       <w:proofErr w:type="spellStart"/>
-      <w:proofErr w:type="gramStart"/>
       <w:r>
         <w:rPr>
           <w:rFonts w:ascii="Times New Roman" w:eastAsia="Times New Roman" w:hAnsi="Times New Roman" w:cs="Times New Roman"/>
@@ -654,7 +620,6 @@
         <w:t>.images</w:t>
       </w:r>
       <w:proofErr w:type="spellEnd"/>
-      <w:proofErr w:type="gramEnd"/>
       <w:r>
         <w:rPr>
           <w:rFonts w:ascii="Times New Roman" w:eastAsia="Times New Roman" w:hAnsi="Times New Roman" w:cs="Times New Roman"/>
@@ -673,7 +638,6 @@
           <w:szCs w:val="24"/>
         </w:rPr>
       </w:pPr>
-      <w:proofErr w:type="gramStart"/>
       <w:r>
         <w:rPr>
           <w:sz w:val="24"/>
@@ -690,7 +654,6 @@
         <w:t>img</w:t>
       </w:r>
       <w:proofErr w:type="spellEnd"/>
-      <w:proofErr w:type="gramEnd"/>
       <w:r>
         <w:rPr>
           <w:sz w:val="24"/>
@@ -745,6 +708,100 @@
           <w:sz w:val="24"/>
           <w:szCs w:val="24"/>
         </w:rPr>
+        <w:t xml:space="preserve">{{r </w:t>
+      </w:r>
+      <w:proofErr w:type="spellStart"/>
+      <w:r>
+        <w:rPr>
+          <w:sz w:val="24"/>
+          <w:szCs w:val="24"/>
+        </w:rPr>
+        <w:t>page_</w:t>
+      </w:r>
+      <w:proofErr w:type="gramStart"/>
+      <w:r>
+        <w:rPr>
+          <w:sz w:val="24"/>
+          <w:szCs w:val="24"/>
+        </w:rPr>
+        <w:t>break</w:t>
+      </w:r>
+      <w:proofErr w:type="spellEnd"/>
+      <w:r>
+        <w:rPr>
+          <w:sz w:val="24"/>
+          <w:szCs w:val="24"/>
+        </w:rPr>
+        <w:t xml:space="preserve"> </w:t>
+      </w:r>
+      <w:r>
+        <w:rPr>
+          <w:sz w:val="24"/>
+          <w:szCs w:val="24"/>
+        </w:rPr>
+        <w:t>}</w:t>
+      </w:r>
+      <w:proofErr w:type="gramEnd"/>
+      <w:r>
+        <w:rPr>
+          <w:sz w:val="24"/>
+          <w:szCs w:val="24"/>
+        </w:rPr>
+        <w:t>}</w:t>
+      </w:r>
+    </w:p>
+    <w:p>
+      <w:pPr>
+        <w:spacing w:after="160" w:line="259" w:lineRule="auto"/>
+        <w:rPr>
+          <w:sz w:val="24"/>
+          <w:szCs w:val="24"/>
+        </w:rPr>
+      </w:pPr>
+      <w:bookmarkStart w:id="0" w:name="__DdeLink__17_2582466896"/>
+      <w:r>
+        <w:t xml:space="preserve">{{r </w:t>
+      </w:r>
+      <w:proofErr w:type="spellStart"/>
+      <w:r>
+        <w:t>page_break</w:t>
+      </w:r>
+      <w:proofErr w:type="spellEnd"/>
+      <w:r>
+        <w:t xml:space="preserve"> }}</w:t>
+      </w:r>
+      <w:bookmarkEnd w:id="0"/>
+    </w:p>
+    <w:p>
+      <w:pPr>
+        <w:spacing w:after="160" w:line="259" w:lineRule="auto"/>
+        <w:rPr>
+          <w:sz w:val="24"/>
+          <w:szCs w:val="24"/>
+        </w:rPr>
+      </w:pPr>
+      <w:r>
+        <w:rPr>
+          <w:sz w:val="24"/>
+          <w:szCs w:val="24"/>
+        </w:rPr>
+        <w:br w:type="page"/>
+      </w:r>
+    </w:p>
+    <w:p>
+      <w:pPr>
+        <w:spacing w:after="160" w:line="259" w:lineRule="auto"/>
+        <w:rPr>
+          <w:sz w:val="24"/>
+          <w:szCs w:val="24"/>
+        </w:rPr>
+      </w:pPr>
+      <w:r>
+        <w:rPr>
+          <w:sz w:val="24"/>
+          <w:szCs w:val="24"/>
+        </w:rPr>
+        <w:lastRenderedPageBreak/>
         <w:t xml:space="preserve">{% </w:t>
       </w:r>
       <w:proofErr w:type="spellStart"/>

</xml_diff>

<commit_message>
a b c not as a list
</commit_message>
<xml_diff>
--- a/TEMPLATE LAPORAN KEGIATAN.docx
+++ b/TEMPLATE LAPORAN KEGIATAN.docx
@@ -341,20 +341,23 @@
     </w:p>
     <w:p>
       <w:pPr>
-        <w:pStyle w:val="ListParagraph"/>
         <w:widowControl w:val="0"/>
-        <w:numPr>
-          <w:ilvl w:val="0"/>
-          <w:numId w:val="1"/>
-        </w:numPr>
         <w:spacing w:line="273" w:lineRule="auto"/>
-        <w:ind w:left="1134" w:hanging="283"/>
-        <w:rPr>
-          <w:rFonts w:ascii="Times New Roman" w:eastAsia="Times New Roman" w:hAnsi="Times New Roman" w:cs="Times New Roman"/>
-          <w:sz w:val="24"/>
-          <w:szCs w:val="24"/>
-        </w:rPr>
-      </w:pPr>
+        <w:ind w:left="851"/>
+        <w:rPr>
+          <w:rFonts w:ascii="Times New Roman" w:eastAsia="Times New Roman" w:hAnsi="Times New Roman" w:cs="Times New Roman"/>
+          <w:sz w:val="24"/>
+          <w:szCs w:val="24"/>
+        </w:rPr>
+      </w:pPr>
+      <w:r>
+        <w:rPr>
+          <w:rFonts w:ascii="Times New Roman" w:eastAsia="Times New Roman" w:hAnsi="Times New Roman" w:cs="Times New Roman"/>
+          <w:sz w:val="24"/>
+          <w:szCs w:val="24"/>
+        </w:rPr>
+        <w:t xml:space="preserve">A. </w:t>
+      </w:r>
       <w:r>
         <w:rPr>
           <w:rFonts w:ascii="Times New Roman" w:eastAsia="Times New Roman" w:hAnsi="Times New Roman" w:cs="Times New Roman"/>
@@ -387,6 +390,7 @@
           <w:szCs w:val="24"/>
         </w:rPr>
       </w:pPr>
+      <w:proofErr w:type="gramStart"/>
       <w:r>
         <w:rPr>
           <w:rFonts w:ascii="Times New Roman" w:eastAsia="Times New Roman" w:hAnsi="Times New Roman" w:cs="Times New Roman"/>
@@ -405,7 +409,17 @@
           <w:sz w:val="24"/>
           <w:szCs w:val="24"/>
         </w:rPr>
-        <w:t>item.</w:t>
+        <w:t>item</w:t>
+      </w:r>
+      <w:proofErr w:type="gramEnd"/>
+      <w:r>
+        <w:rPr>
+          <w:rFonts w:ascii="Times New Roman" w:eastAsia="Times New Roman" w:hAnsi="Times New Roman" w:cs="Times New Roman"/>
+          <w:b/>
+          <w:sz w:val="24"/>
+          <w:szCs w:val="24"/>
+        </w:rPr>
+        <w:t>.</w:t>
       </w:r>
       <w:r>
         <w:rPr>
@@ -431,20 +445,23 @@
     </w:p>
     <w:p>
       <w:pPr>
-        <w:pStyle w:val="ListParagraph"/>
         <w:widowControl w:val="0"/>
-        <w:numPr>
-          <w:ilvl w:val="0"/>
-          <w:numId w:val="1"/>
-        </w:numPr>
         <w:spacing w:line="273" w:lineRule="auto"/>
-        <w:ind w:left="1134" w:hanging="283"/>
-        <w:rPr>
-          <w:rFonts w:ascii="Times New Roman" w:eastAsia="Times New Roman" w:hAnsi="Times New Roman" w:cs="Times New Roman"/>
-          <w:sz w:val="24"/>
-          <w:szCs w:val="24"/>
-        </w:rPr>
-      </w:pPr>
+        <w:ind w:left="851"/>
+        <w:rPr>
+          <w:rFonts w:ascii="Times New Roman" w:eastAsia="Times New Roman" w:hAnsi="Times New Roman" w:cs="Times New Roman"/>
+          <w:sz w:val="24"/>
+          <w:szCs w:val="24"/>
+        </w:rPr>
+      </w:pPr>
+      <w:r>
+        <w:rPr>
+          <w:rFonts w:ascii="Times New Roman" w:eastAsia="Times New Roman" w:hAnsi="Times New Roman" w:cs="Times New Roman"/>
+          <w:sz w:val="24"/>
+          <w:szCs w:val="24"/>
+        </w:rPr>
+        <w:t xml:space="preserve">B. </w:t>
+      </w:r>
       <w:proofErr w:type="spellStart"/>
       <w:r>
         <w:rPr>
@@ -487,6 +504,7 @@
           <w:szCs w:val="24"/>
         </w:rPr>
       </w:pPr>
+      <w:proofErr w:type="gramStart"/>
       <w:r>
         <w:rPr>
           <w:rFonts w:ascii="Times New Roman" w:eastAsia="Times New Roman" w:hAnsi="Times New Roman" w:cs="Times New Roman"/>
@@ -503,7 +521,17 @@
           <w:sz w:val="24"/>
           <w:szCs w:val="24"/>
         </w:rPr>
-        <w:t>item.</w:t>
+        <w:t>item</w:t>
+      </w:r>
+      <w:proofErr w:type="gramEnd"/>
+      <w:r>
+        <w:rPr>
+          <w:rFonts w:ascii="Times New Roman" w:eastAsia="Times New Roman" w:hAnsi="Times New Roman" w:cs="Times New Roman"/>
+          <w:b/>
+          <w:sz w:val="24"/>
+          <w:szCs w:val="24"/>
+        </w:rPr>
+        <w:t>.</w:t>
       </w:r>
       <w:r>
         <w:rPr>
@@ -539,20 +567,23 @@
     </w:p>
     <w:p>
       <w:pPr>
-        <w:pStyle w:val="ListParagraph"/>
         <w:widowControl w:val="0"/>
-        <w:numPr>
-          <w:ilvl w:val="0"/>
-          <w:numId w:val="1"/>
-        </w:numPr>
         <w:spacing w:line="273" w:lineRule="auto"/>
-        <w:ind w:left="1134" w:hanging="283"/>
-        <w:rPr>
-          <w:rFonts w:ascii="Times New Roman" w:eastAsia="Times New Roman" w:hAnsi="Times New Roman" w:cs="Times New Roman"/>
-          <w:sz w:val="24"/>
-          <w:szCs w:val="24"/>
-        </w:rPr>
-      </w:pPr>
+        <w:ind w:left="851"/>
+        <w:rPr>
+          <w:rFonts w:ascii="Times New Roman" w:eastAsia="Times New Roman" w:hAnsi="Times New Roman" w:cs="Times New Roman"/>
+          <w:sz w:val="24"/>
+          <w:szCs w:val="24"/>
+        </w:rPr>
+      </w:pPr>
+      <w:r>
+        <w:rPr>
+          <w:rFonts w:ascii="Times New Roman" w:eastAsia="Times New Roman" w:hAnsi="Times New Roman" w:cs="Times New Roman"/>
+          <w:sz w:val="24"/>
+          <w:szCs w:val="24"/>
+        </w:rPr>
+        <w:t xml:space="preserve">C. </w:t>
+      </w:r>
       <w:proofErr w:type="spellStart"/>
       <w:r>
         <w:rPr>
@@ -603,6 +634,7 @@
         <w:t xml:space="preserve"> in </w:t>
       </w:r>
       <w:proofErr w:type="spellStart"/>
+      <w:proofErr w:type="gramStart"/>
       <w:r>
         <w:rPr>
           <w:rFonts w:ascii="Times New Roman" w:eastAsia="Times New Roman" w:hAnsi="Times New Roman" w:cs="Times New Roman"/>
@@ -620,6 +652,7 @@
         <w:t>.images</w:t>
       </w:r>
       <w:proofErr w:type="spellEnd"/>
+      <w:proofErr w:type="gramEnd"/>
       <w:r>
         <w:rPr>
           <w:rFonts w:ascii="Times New Roman" w:eastAsia="Times New Roman" w:hAnsi="Times New Roman" w:cs="Times New Roman"/>

</xml_diff>

<commit_message>
berhasil generate di mac
</commit_message>
<xml_diff>
--- a/TEMPLATE LAPORAN KEGIATAN.docx
+++ b/TEMPLATE LAPORAN KEGIATAN.docx
@@ -20,7 +20,7 @@
           <w:sz w:val="24"/>
           <w:szCs w:val="24"/>
         </w:rPr>
-        <w:t>{%p for item in data %}</w:t>
+        <w:t>{% for item in data %}</w:t>
       </w:r>
     </w:p>
     <w:p>
@@ -613,7 +613,7 @@
           <w:sz w:val="24"/>
           <w:szCs w:val="24"/>
         </w:rPr>
-        <w:t xml:space="preserve">{%p for </w:t>
+        <w:t xml:space="preserve">{% for </w:t>
       </w:r>
       <w:proofErr w:type="spellStart"/>
       <w:r>
@@ -634,7 +634,6 @@
         <w:t xml:space="preserve"> in </w:t>
       </w:r>
       <w:proofErr w:type="spellStart"/>
-      <w:proofErr w:type="gramStart"/>
       <w:r>
         <w:rPr>
           <w:rFonts w:ascii="Times New Roman" w:eastAsia="Times New Roman" w:hAnsi="Times New Roman" w:cs="Times New Roman"/>
@@ -652,7 +651,6 @@
         <w:t>.images</w:t>
       </w:r>
       <w:proofErr w:type="spellEnd"/>
-      <w:proofErr w:type="gramEnd"/>
       <w:r>
         <w:rPr>
           <w:rFonts w:ascii="Times New Roman" w:eastAsia="Times New Roman" w:hAnsi="Times New Roman" w:cs="Times New Roman"/>

</xml_diff>